<commit_message>
Changed how spacing after header title is implemented
</commit_message>
<xml_diff>
--- a/test/testExportTable.docx
+++ b/test/testExportTable.docx
@@ -97,7 +97,7 @@
       </w:tr>
       <w:tr>
         <w:trPr>
-          <w:trHeight w:hRule="atLeast" w:val="1180"/>
+          <w:trHeight w:hRule="atLeast" w:val="640"/>
         </w:trPr>
         <w:tc>
           <w:tcPr>
@@ -146,6 +146,83 @@
       </w:tr>
       <w:tr>
         <w:trPr>
+          <w:trHeight w:hRule="exact" w:val="320"/>
+        </w:trPr>
+        <w:tc>
+          <w:tcPr>
+     </w:tcPr>
+          <w:p>
+            <w:pPr>
+              <w:pStyle w:val="EMPTY_CELL_STYLE"/>
+            </w:pPr>
+          </w:p>
+        </w:tc>
+        <w:tc>
+          <w:tcPr>
+     </w:tcPr>
+          <w:p>
+            <w:pPr>
+              <w:pStyle w:val="EMPTY_CELL_STYLE"/>
+            </w:pPr>
+          </w:p>
+        </w:tc>
+        <w:tc>
+          <w:tcPr>
+     </w:tcPr>
+          <w:p>
+            <w:pPr>
+              <w:pStyle w:val="EMPTY_CELL_STYLE"/>
+            </w:pPr>
+          </w:p>
+        </w:tc>
+        <w:tc>
+          <w:tcPr>
+     </w:tcPr>
+          <w:p>
+            <w:pPr>
+              <w:pStyle w:val="EMPTY_CELL_STYLE"/>
+            </w:pPr>
+          </w:p>
+        </w:tc>
+        <w:tc>
+          <w:tcPr>
+     </w:tcPr>
+          <w:p>
+            <w:pPr>
+              <w:pStyle w:val="EMPTY_CELL_STYLE"/>
+            </w:pPr>
+          </w:p>
+        </w:tc>
+        <w:tc>
+          <w:tcPr>
+     </w:tcPr>
+          <w:p>
+            <w:pPr>
+              <w:pStyle w:val="EMPTY_CELL_STYLE"/>
+            </w:pPr>
+          </w:p>
+        </w:tc>
+        <w:tc>
+          <w:tcPr>
+     </w:tcPr>
+          <w:p>
+            <w:pPr>
+              <w:pStyle w:val="EMPTY_CELL_STYLE"/>
+            </w:pPr>
+          </w:p>
+        </w:tc>
+        <w:tc>
+          <w:tcPr>
+     </w:tcPr>
+          <w:p>
+            <w:pPr>
+              <w:pStyle w:val="EMPTY_CELL_STYLE"/>
+            </w:pPr>
+          </w:p>
+        </w:tc>
+      </w:tr>
+      <w:tr>
+        <w:trPr>
           <w:trHeight w:hRule="atLeast" w:val="200"/>
         </w:trPr>
         <w:tc>
@@ -1229,7 +1306,7 @@
       </w:tr>
       <w:tr>
         <w:trPr>
-          <w:trHeight w:hRule="exact" w:val="11520"/>
+          <w:trHeight w:hRule="exact" w:val="11740"/>
         </w:trPr>
         <w:tc>
           <w:tcPr>

</xml_diff>